<commit_message>
Added laravel api project MyApi
</commit_message>
<xml_diff>
--- a/Manual Mini-CRM Laravel.docx
+++ b/Manual Mini-CRM Laravel.docx
@@ -4,19 +4,93 @@
   <w:body>
     <w:p>
       <w:pPr>
-        <w:pBdr/>
-        <w:spacing/>
-        <w:ind/>
-        <w:jc w:val="center"/>
-        <w:rPr/>
+        <w:pStyle w:val="13"/>
+        <w:pBdr/>
+        <w:spacing/>
+        <w:ind/>
+        <w:rPr>
+          <w:u w:val="single"/>
+        </w:rPr>
       </w:pPr>
       <w:r>
         <w:rPr>
           <w:rStyle w:val="14"/>
           <w:b/>
           <w:bCs/>
+          <w:u w:val="single"/>
         </w:rPr>
         <w:t xml:space="preserve">Mini-CRM con Laravel</w:t>
+      </w:r>
+      <w:r>
+        <w:rPr>
+          <w:highlight w:val="none"/>
+          <w:u w:val="single"/>
+        </w:rPr>
+      </w:r>
+    </w:p>
+    <w:p>
+      <w:pPr>
+        <w:pBdr/>
+        <w:spacing/>
+        <w:ind/>
+        <w:jc w:val="center"/>
+        <w:rPr>
+          <w:b/>
+          <w:bCs/>
+          <w:color w:val="2e77b5" w:themeColor="accent1" w:themeShade="BF"/>
+          <w:sz w:val="28"/>
+          <w:szCs w:val="28"/>
+          <w:highlight w:val="none"/>
+        </w:rPr>
+      </w:pPr>
+      <w:r>
+        <w:rPr>
+          <w:b/>
+          <w:bCs/>
+          <w:color w:val="2e77b5" w:themeColor="accent1" w:themeShade="BF"/>
+          <w:sz w:val="28"/>
+          <w:szCs w:val="28"/>
+        </w:rPr>
+        <w:t xml:space="preserve">Guia Practica para entender y crear un Mini-CRM con Laravel</w:t>
+      </w:r>
+      <w:r>
+        <w:rPr>
+          <w:b/>
+          <w:bCs/>
+          <w:color w:val="2e77b5" w:themeColor="accent1" w:themeShade="BF"/>
+          <w:sz w:val="28"/>
+          <w:szCs w:val="28"/>
+        </w:rPr>
+      </w:r>
+    </w:p>
+    <w:p>
+      <w:pPr>
+        <w:pStyle w:val="15"/>
+        <w:pBdr/>
+        <w:spacing/>
+        <w:ind/>
+        <w:rPr>
+          <w14:ligatures w14:val="none"/>
+        </w:rPr>
+      </w:pPr>
+      <w:r>
+        <w:t xml:space="preserve">1.- Entendiendo: </w:t>
+      </w:r>
+      <w:r>
+        <w:t xml:space="preserve">composer require laravel/ui</w:t>
+      </w:r>
+      <w:r/>
+      <w:r/>
+    </w:p>
+    <w:p>
+      <w:pPr>
+        <w:pBdr/>
+        <w:spacing/>
+        <w:ind/>
+        <w:rPr/>
+      </w:pPr>
+      <w:r>
+        <w:t xml:space="preserve">El primer paso para empezar a crear nuestro Mini-CRM es crear un proyeto, esto se logra facilmente ejecutando el siguiente codigo en la terminal:</w:t>
       </w:r>
       <w:r>
         <w:rPr>
@@ -26,7 +100,7 @@
     </w:p>
     <w:p>
       <w:pPr>
-        <w:pStyle w:val="15"/>
+        <w:pStyle w:val="1_1204"/>
         <w:pBdr/>
         <w:spacing/>
         <w:ind/>
@@ -35,7 +109,28 @@
         </w:rPr>
       </w:pPr>
       <w:r>
-        <w:t xml:space="preserve">Guia Practica para entender y crear un Mini-CRM con Laravel</w:t>
+        <w:t xml:space="preserve">&gt;&gt;</w:t>
+      </w:r>
+      <w:r>
+        <w:t xml:space="preserve">&gt; </w:t>
+      </w:r>
+      <w:r>
+        <w:rPr>
+          <w:rFonts w:ascii="MesloLGS NF" w:hAnsi="MesloLGS NF" w:eastAsia="MesloLGS NF" w:cs="MesloLGS NF"/>
+          <w:b/>
+          <w:bCs/>
+          <w:sz w:val="22"/>
+          <w:szCs w:val="22"/>
+        </w:rPr>
+        <w:t xml:space="preserve">composer create-project laravel/laravel Mini-CRM</w:t>
+      </w:r>
+      <w:r>
+        <w:t xml:space="preserve"> </w:t>
+      </w:r>
+      <w:r>
+        <w:rPr>
+          <w:highlight w:val="none"/>
+        </w:rPr>
       </w:r>
       <w:r/>
     </w:p>
@@ -48,6 +143,1043 @@
       </w:pPr>
       <w:r/>
       <w:r/>
+    </w:p>
+    <w:p>
+      <w:pPr>
+        <w:pBdr/>
+        <w:spacing/>
+        <w:ind/>
+        <w:rPr>
+          <w:highlight w:val="none"/>
+        </w:rPr>
+      </w:pPr>
+      <w:r>
+        <w:t xml:space="preserve">Luego de haber creado nuestro Proyecto con nombre Mini-CRM, vamos a usar:</w:t>
+      </w:r>
+      <w:r/>
+    </w:p>
+    <w:p>
+      <w:pPr>
+        <w:pBdr/>
+        <w:spacing/>
+        <w:ind/>
+        <w:rPr>
+          <w:rStyle w:val="1_1205"/>
+          <w:highlight w:val="none"/>
+        </w:rPr>
+      </w:pPr>
+      <w:r>
+        <w:rPr>
+          <w:highlight w:val="none"/>
+        </w:rPr>
+        <w:t xml:space="preserve">&gt;&gt;&gt; </w:t>
+      </w:r>
+      <w:r>
+        <w:rPr>
+          <w:rStyle w:val="1_1205"/>
+        </w:rPr>
+        <w:t xml:space="preserve">composer require laravel/ui</w:t>
+      </w:r>
+      <w:r>
+        <w:rPr>
+          <w:highlight w:val="none"/>
+        </w:rPr>
+      </w:r>
+      <w:r>
+        <w:rPr>
+          <w:rStyle w:val="1_1205"/>
+          <w:highlight w:val="none"/>
+        </w:rPr>
+      </w:r>
+      <w:r>
+        <w:rPr>
+          <w:rStyle w:val="1_1205"/>
+          <w:highlight w:val="none"/>
+        </w:rPr>
+      </w:r>
+      <w:r>
+        <w:rPr>
+          <w:rStyle w:val="1_1205"/>
+          <w:highlight w:val="none"/>
+        </w:rPr>
+      </w:r>
+    </w:p>
+    <w:p>
+      <w:pPr>
+        <w:pBdr/>
+        <w:spacing/>
+        <w:ind/>
+        <w:rPr>
+          <w:highlight w:val="none"/>
+          <w14:ligatures w14:val="none"/>
+        </w:rPr>
+      </w:pPr>
+      <w:r>
+        <w:rPr>
+          <w:highlight w:val="none"/>
+        </w:rPr>
+        <w:t xml:space="preserve">Pero que significa es comando, bueno veamos un poco mas para entenderlo </w:t>
+      </w:r>
+      <w:r>
+        <w:rPr>
+          <w:highlight w:val="none"/>
+          <w14:ligatures w14:val="none"/>
+        </w:rPr>
+      </w:r>
+    </w:p>
+    <w:p>
+      <w:pPr>
+        <w:pStyle w:val="17"/>
+        <w:pBdr/>
+        <w:spacing/>
+        <w:ind/>
+        <w:rPr>
+          <w14:ligatures w14:val="none"/>
+        </w:rPr>
+      </w:pPr>
+      <w:r>
+        <w:t xml:space="preserve">¿Qué es composer require laravel/ui?</w:t>
+      </w:r>
+      <w:r>
+        <w:rPr>
+          <w:highlight w:val="none"/>
+        </w:rPr>
+      </w:r>
+      <w:r>
+        <w:rPr>
+          <w:highlight w:val="none"/>
+        </w:rPr>
+      </w:r>
+    </w:p>
+    <w:p>
+      <w:pPr>
+        <w:pBdr/>
+        <w:spacing/>
+        <w:ind/>
+        <w:jc w:val="both"/>
+        <w:rPr>
+          <w:highlight w:val="none"/>
+        </w:rPr>
+      </w:pPr>
+      <w:r>
+        <w:rPr>
+          <w:b/>
+          <w:bCs/>
+          <w:highlight w:val="none"/>
+        </w:rPr>
+        <w:t xml:space="preserve">Composer </w:t>
+      </w:r>
+      <w:r>
+        <w:rPr>
+          <w:b/>
+          <w:bCs/>
+          <w:highlight w:val="none"/>
+        </w:rPr>
+        <w:t xml:space="preserve">require laravel/ui </w:t>
+      </w:r>
+      <w:r>
+        <w:rPr>
+          <w:highlight w:val="none"/>
+        </w:rPr>
+        <w:t xml:space="preserve">es un comando de Composer que instala el paquete </w:t>
+      </w:r>
+      <w:r>
+        <w:rPr>
+          <w:b/>
+          <w:bCs/>
+          <w:highlight w:val="none"/>
+        </w:rPr>
+        <w:t xml:space="preserve">laravel/ui</w:t>
+      </w:r>
+      <w:r>
+        <w:rPr>
+          <w:highlight w:val="none"/>
+        </w:rPr>
+        <w:t xml:space="preserve"> en un proyecto de Laravel. Este paquete proporciona un conjunto de herramientas para crear interfaces de usuario (UI) para aplicaciones Laravel.</w:t>
+      </w:r>
+      <w:r>
+        <w:rPr>
+          <w:highlight w:val="none"/>
+        </w:rPr>
+      </w:r>
+    </w:p>
+    <w:p>
+      <w:pPr>
+        <w:pBdr/>
+        <w:spacing/>
+        <w:ind/>
+        <w:jc w:val="both"/>
+        <w:rPr>
+          <w:highlight w:val="none"/>
+        </w:rPr>
+      </w:pPr>
+      <w:r>
+        <w:rPr>
+          <w:highlight w:val="none"/>
+        </w:rPr>
+      </w:r>
+      <w:r>
+        <w:rPr>
+          <w:highlight w:val="none"/>
+        </w:rPr>
+        <w:t xml:space="preserve">Laravel/UI es un paquete que proporciona las vistas y los recursos necesarios para construir interfaces de usuario básicas. Incluye plantillas de autenticación, que son formularios de inicio de sesión y registro preconstruidos, estilos y scripts.</w:t>
+      </w:r>
+      <w:r>
+        <w:rPr>
+          <w:highlight w:val="none"/>
+        </w:rPr>
+      </w:r>
+      <w:r>
+        <w:rPr>
+          <w:highlight w:val="none"/>
+        </w:rPr>
+      </w:r>
+    </w:p>
+    <w:p>
+      <w:pPr>
+        <w:pStyle w:val="17"/>
+        <w:pBdr/>
+        <w:spacing/>
+        <w:ind/>
+        <w:rPr>
+          <w:highlight w:val="none"/>
+        </w:rPr>
+      </w:pPr>
+      <w:r>
+        <w:rPr>
+          <w:highlight w:val="none"/>
+        </w:rPr>
+      </w:r>
+      <w:r>
+        <w:rPr>
+          <w:rStyle w:val="18"/>
+          <w:b/>
+          <w:bCs/>
+        </w:rPr>
+        <w:t xml:space="preserve">¿Por qué composer require laravel/ui?</w:t>
+      </w:r>
+      <w:r>
+        <w:rPr>
+          <w:rStyle w:val="18"/>
+          <w:b/>
+          <w:bCs/>
+        </w:rPr>
+      </w:r>
+      <w:r>
+        <w:rPr>
+          <w:highlight w:val="none"/>
+        </w:rPr>
+      </w:r>
+    </w:p>
+    <w:p>
+      <w:pPr>
+        <w:pStyle w:val="621"/>
+        <w:numPr>
+          <w:ilvl w:val="0"/>
+          <w:numId w:val="2"/>
+        </w:numPr>
+        <w:pBdr/>
+        <w:spacing/>
+        <w:ind/>
+        <w:jc w:val="both"/>
+        <w:rPr/>
+      </w:pPr>
+      <w:r/>
+      <w:r>
+        <w:rPr>
+          <w:b/>
+          <w:bCs/>
+        </w:rPr>
+        <w:t xml:space="preserve">Plantillas de Autenticación:</w:t>
+      </w:r>
+      <w:r>
+        <w:t xml:space="preserve"> El paquete Laravel/UI es especialmente útil cuando deseas implementar un sistema de autenticación en tu aplicación. Incluye plantillas de autenticación preconstruidas que facilitan la creación de funcionalidades de inicio de ses</w:t>
+      </w:r>
+      <w:r>
+        <w:t xml:space="preserve">ión y registro sin tener que escribir todo desde cero.</w:t>
+      </w:r>
+      <w:r/>
+      <w:r/>
+    </w:p>
+    <w:p>
+      <w:pPr>
+        <w:pStyle w:val="17"/>
+        <w:pBdr/>
+        <w:spacing/>
+        <w:ind/>
+        <w:rPr/>
+      </w:pPr>
+      <w:r>
+        <w:rPr>
+          <w:highlight w:val="none"/>
+        </w:rPr>
+        <w:t xml:space="preserve">¿Cómo funciona?</w:t>
+      </w:r>
+      <w:r>
+        <w:rPr>
+          <w:highlight w:val="none"/>
+        </w:rPr>
+      </w:r>
+      <w:r>
+        <w:rPr>
+          <w:highlight w:val="none"/>
+        </w:rPr>
+      </w:r>
+      <w:r>
+        <w:rPr>
+          <w:highlight w:val="none"/>
+        </w:rPr>
+      </w:r>
+      <w:r>
+        <w:rPr>
+          <w:highlight w:val="none"/>
+        </w:rPr>
+      </w:r>
+    </w:p>
+    <w:p>
+      <w:pPr>
+        <w:pBdr/>
+        <w:spacing/>
+        <w:ind/>
+        <w:rPr/>
+      </w:pPr>
+      <w:r>
+        <w:rPr>
+          <w:highlight w:val="none"/>
+        </w:rPr>
+        <w:t xml:space="preserve">El paquete laravel/ui funciona instalando dos paquetes adicionales:</w:t>
+      </w:r>
+      <w:r>
+        <w:rPr>
+          <w:highlight w:val="none"/>
+        </w:rPr>
+      </w:r>
+    </w:p>
+    <w:p>
+      <w:pPr>
+        <w:pStyle w:val="621"/>
+        <w:numPr>
+          <w:ilvl w:val="0"/>
+          <w:numId w:val="1"/>
+        </w:numPr>
+        <w:pBdr/>
+        <w:spacing/>
+        <w:ind/>
+        <w:rPr/>
+      </w:pPr>
+      <w:r>
+        <w:rPr>
+          <w:highlight w:val="none"/>
+        </w:rPr>
+        <w:t xml:space="preserve">    bootstrap, un framework de CSS y JavaScript gratuito y de código abierto.</w:t>
+      </w:r>
+      <w:r>
+        <w:rPr>
+          <w:highlight w:val="none"/>
+        </w:rPr>
+      </w:r>
+    </w:p>
+    <w:p>
+      <w:pPr>
+        <w:pStyle w:val="621"/>
+        <w:numPr>
+          <w:ilvl w:val="0"/>
+          <w:numId w:val="1"/>
+        </w:numPr>
+        <w:pBdr/>
+        <w:spacing/>
+        <w:ind/>
+        <w:rPr/>
+      </w:pPr>
+      <w:r>
+        <w:rPr>
+          <w:highlight w:val="none"/>
+        </w:rPr>
+        <w:t xml:space="preserve">    sass, un preprocesador de CSS que permite escribir CSS más modular y escalable.</w:t>
+      </w:r>
+      <w:r>
+        <w:rPr>
+          <w:highlight w:val="none"/>
+        </w:rPr>
+      </w:r>
+    </w:p>
+    <w:p>
+      <w:pPr>
+        <w:pBdr/>
+        <w:spacing/>
+        <w:ind/>
+        <w:rPr/>
+      </w:pPr>
+      <w:r>
+        <w:rPr>
+          <w:highlight w:val="none"/>
+        </w:rPr>
+        <w:t xml:space="preserve">Una vez que estos paquetes están instalados, el paquete laravel/ui genera un conjunto de archivos de vista y archivos de estilo que utilizan Bootstrap y Sass. Estos archivos se pueden personalizar para crear una interfaz de usuario personalizada para su apl</w:t>
+      </w:r>
+      <w:r>
+        <w:rPr>
+          <w:highlight w:val="none"/>
+        </w:rPr>
+        <w:t xml:space="preserve">icación Laravel.</w:t>
+      </w:r>
+      <w:r>
+        <w:rPr>
+          <w:highlight w:val="none"/>
+        </w:rPr>
+      </w:r>
+    </w:p>
+    <w:p>
+      <w:pPr>
+        <w:pStyle w:val="17"/>
+        <w:pBdr/>
+        <w:spacing/>
+        <w:ind/>
+        <w:rPr/>
+      </w:pPr>
+      <w:r>
+        <w:rPr>
+          <w:rStyle w:val="18"/>
+        </w:rPr>
+        <w:t xml:space="preserve">Analogía</w:t>
+      </w:r>
+      <w:r>
+        <w:rPr>
+          <w:highlight w:val="none"/>
+        </w:rPr>
+      </w:r>
+    </w:p>
+    <w:p>
+      <w:pPr>
+        <w:pBdr/>
+        <w:spacing/>
+        <w:ind/>
+        <w:jc w:val="both"/>
+        <w:rPr/>
+      </w:pPr>
+      <w:r>
+        <w:rPr>
+          <w:highlight w:val="none"/>
+        </w:rPr>
+      </w:r>
+      <w:r>
+        <w:rPr>
+          <w:highlight w:val="none"/>
+        </w:rPr>
+        <w:t xml:space="preserve">Imagina que estás haciendo una cena y necesitas una receta para un pastel. El paquete Laravel/UI sería como un libro de recetas que contiene la receta específica que necesitas para hacer un pastel delicioso (en este caso, un sistema de autenticación).</w:t>
+      </w:r>
+      <w:r>
+        <w:rPr>
+          <w:highlight w:val="none"/>
+        </w:rPr>
+      </w:r>
+      <w:r>
+        <w:rPr>
+          <w:highlight w:val="none"/>
+        </w:rPr>
+      </w:r>
+    </w:p>
+    <w:p>
+      <w:pPr>
+        <w:pBdr/>
+        <w:spacing/>
+        <w:ind/>
+        <w:rPr/>
+      </w:pPr>
+      <w:r>
+        <w:rPr>
+          <w:highlight w:val="none"/>
+        </w:rPr>
+        <w:t xml:space="preserve">Pequeño Proyecto Visual (Exercie01)</w:t>
+      </w:r>
+      <w:r>
+        <w:rPr>
+          <w:highlight w:val="none"/>
+        </w:rPr>
+      </w:r>
+    </w:p>
+    <w:p>
+      <w:pPr>
+        <w:pBdr/>
+        <w:spacing/>
+        <w:ind/>
+        <w:rPr/>
+      </w:pPr>
+      <w:r>
+        <w:rPr>
+          <w:highlight w:val="none"/>
+        </w:rPr>
+      </w:r>
+      <w:r>
+        <w:rPr>
+          <w:highlight w:val="none"/>
+        </w:rPr>
+      </w:r>
+    </w:p>
+    <w:p>
+      <w:pPr>
+        <w:pBdr/>
+        <w:spacing/>
+        <w:ind/>
+        <w:rPr/>
+      </w:pPr>
+      <w:r>
+        <w:rPr>
+          <w:highlight w:val="none"/>
+        </w:rPr>
+        <w:t xml:space="preserve">Para comprender cómo funciona composer require laravel/ui, podemos crear un pequeño proyecto de Laravel.</w:t>
+      </w:r>
+      <w:r>
+        <w:rPr>
+          <w:highlight w:val="none"/>
+        </w:rPr>
+      </w:r>
+    </w:p>
+    <w:p>
+      <w:pPr>
+        <w:pBdr/>
+        <w:spacing/>
+        <w:ind/>
+        <w:rPr/>
+      </w:pPr>
+      <w:r>
+        <w:rPr>
+          <w:highlight w:val="none"/>
+        </w:rPr>
+      </w:r>
+      <w:r>
+        <w:rPr>
+          <w:highlight w:val="none"/>
+        </w:rPr>
+      </w:r>
+    </w:p>
+    <w:p>
+      <w:pPr>
+        <w:pBdr/>
+        <w:spacing/>
+        <w:ind/>
+        <w:rPr/>
+      </w:pPr>
+      <w:r>
+        <w:rPr>
+          <w:highlight w:val="none"/>
+        </w:rPr>
+        <w:t xml:space="preserve">Comenzaremos creando un nuevo proyecto de Laravel:</w:t>
+      </w:r>
+      <w:r>
+        <w:rPr>
+          <w:highlight w:val="none"/>
+        </w:rPr>
+      </w:r>
+    </w:p>
+    <w:p>
+      <w:pPr>
+        <w:pBdr/>
+        <w:spacing/>
+        <w:ind/>
+        <w:rPr/>
+      </w:pPr>
+      <w:r>
+        <w:rPr>
+          <w:highlight w:val="none"/>
+        </w:rPr>
+      </w:r>
+      <w:r>
+        <w:rPr>
+          <w:highlight w:val="none"/>
+        </w:rPr>
+      </w:r>
+    </w:p>
+    <w:p>
+      <w:pPr>
+        <w:pBdr/>
+        <w:spacing/>
+        <w:ind/>
+        <w:rPr/>
+      </w:pPr>
+      <w:r>
+        <w:rPr>
+          <w:highlight w:val="none"/>
+        </w:rPr>
+        <w:t xml:space="preserve">composer create-project laravel/laravel my-project</w:t>
+      </w:r>
+      <w:r>
+        <w:rPr>
+          <w:highlight w:val="none"/>
+        </w:rPr>
+      </w:r>
+    </w:p>
+    <w:p>
+      <w:pPr>
+        <w:pBdr/>
+        <w:spacing/>
+        <w:ind/>
+        <w:rPr/>
+      </w:pPr>
+      <w:r>
+        <w:rPr>
+          <w:highlight w:val="none"/>
+        </w:rPr>
+      </w:r>
+      <w:r>
+        <w:rPr>
+          <w:highlight w:val="none"/>
+        </w:rPr>
+      </w:r>
+    </w:p>
+    <w:p>
+      <w:pPr>
+        <w:pBdr/>
+        <w:spacing/>
+        <w:ind/>
+        <w:rPr/>
+      </w:pPr>
+      <w:r>
+        <w:rPr>
+          <w:highlight w:val="none"/>
+        </w:rPr>
+        <w:t xml:space="preserve">Una vez que el proyecto esté creado, instalaremos el paquete laravel/ui con el siguiente comando:</w:t>
+      </w:r>
+      <w:r>
+        <w:rPr>
+          <w:highlight w:val="none"/>
+        </w:rPr>
+      </w:r>
+    </w:p>
+    <w:p>
+      <w:pPr>
+        <w:pBdr/>
+        <w:spacing/>
+        <w:ind/>
+        <w:rPr/>
+      </w:pPr>
+      <w:r>
+        <w:rPr>
+          <w:highlight w:val="none"/>
+        </w:rPr>
+      </w:r>
+      <w:r>
+        <w:rPr>
+          <w:highlight w:val="none"/>
+        </w:rPr>
+      </w:r>
+    </w:p>
+    <w:p>
+      <w:pPr>
+        <w:pBdr/>
+        <w:spacing/>
+        <w:ind/>
+        <w:rPr/>
+      </w:pPr>
+      <w:r>
+        <w:rPr>
+          <w:highlight w:val="none"/>
+        </w:rPr>
+        <w:t xml:space="preserve">composer require laravel/ui</w:t>
+      </w:r>
+      <w:r>
+        <w:rPr>
+          <w:highlight w:val="none"/>
+        </w:rPr>
+      </w:r>
+    </w:p>
+    <w:p>
+      <w:pPr>
+        <w:pBdr/>
+        <w:spacing/>
+        <w:ind/>
+        <w:rPr/>
+      </w:pPr>
+      <w:r>
+        <w:rPr>
+          <w:highlight w:val="none"/>
+        </w:rPr>
+      </w:r>
+      <w:r>
+        <w:rPr>
+          <w:highlight w:val="none"/>
+        </w:rPr>
+      </w:r>
+    </w:p>
+    <w:p>
+      <w:pPr>
+        <w:pBdr/>
+        <w:spacing/>
+        <w:ind/>
+        <w:rPr/>
+      </w:pPr>
+      <w:r>
+        <w:rPr>
+          <w:highlight w:val="none"/>
+        </w:rPr>
+        <w:t xml:space="preserve">Este comando instalará los paquetes bootstrap y sass.</w:t>
+      </w:r>
+      <w:r>
+        <w:rPr>
+          <w:highlight w:val="none"/>
+        </w:rPr>
+      </w:r>
+    </w:p>
+    <w:p>
+      <w:pPr>
+        <w:pBdr/>
+        <w:spacing/>
+        <w:ind/>
+        <w:rPr/>
+      </w:pPr>
+      <w:r>
+        <w:rPr>
+          <w:highlight w:val="none"/>
+        </w:rPr>
+      </w:r>
+      <w:r>
+        <w:rPr>
+          <w:highlight w:val="none"/>
+        </w:rPr>
+      </w:r>
+    </w:p>
+    <w:p>
+      <w:pPr>
+        <w:pBdr/>
+        <w:spacing/>
+        <w:ind/>
+        <w:rPr/>
+      </w:pPr>
+      <w:r>
+        <w:rPr>
+          <w:highlight w:val="none"/>
+        </w:rPr>
+        <w:t xml:space="preserve">Ahora podemos generar los archivos de vista y los archivos de estilo de la interfaz de usuario de nuestra aplicación. Para hacer esto, ejecutaremos el siguiente comando:</w:t>
+      </w:r>
+      <w:r>
+        <w:rPr>
+          <w:highlight w:val="none"/>
+        </w:rPr>
+      </w:r>
+    </w:p>
+    <w:p>
+      <w:pPr>
+        <w:pBdr/>
+        <w:spacing/>
+        <w:ind/>
+        <w:rPr/>
+      </w:pPr>
+      <w:r>
+        <w:rPr>
+          <w:highlight w:val="none"/>
+        </w:rPr>
+      </w:r>
+      <w:r>
+        <w:rPr>
+          <w:highlight w:val="none"/>
+        </w:rPr>
+      </w:r>
+    </w:p>
+    <w:p>
+      <w:pPr>
+        <w:pBdr/>
+        <w:spacing/>
+        <w:ind/>
+        <w:rPr/>
+      </w:pPr>
+      <w:r>
+        <w:rPr>
+          <w:highlight w:val="none"/>
+        </w:rPr>
+        <w:t xml:space="preserve">php artisan ui bootstrap</w:t>
+      </w:r>
+      <w:r>
+        <w:rPr>
+          <w:highlight w:val="none"/>
+        </w:rPr>
+      </w:r>
+    </w:p>
+    <w:p>
+      <w:pPr>
+        <w:pBdr/>
+        <w:spacing/>
+        <w:ind/>
+        <w:rPr/>
+      </w:pPr>
+      <w:r>
+        <w:rPr>
+          <w:highlight w:val="none"/>
+        </w:rPr>
+      </w:r>
+      <w:r>
+        <w:rPr>
+          <w:highlight w:val="none"/>
+        </w:rPr>
+      </w:r>
+    </w:p>
+    <w:p>
+      <w:pPr>
+        <w:pBdr/>
+        <w:spacing/>
+        <w:ind/>
+        <w:rPr/>
+      </w:pPr>
+      <w:r>
+        <w:rPr>
+          <w:highlight w:val="none"/>
+        </w:rPr>
+        <w:t xml:space="preserve">Este comando generará los siguientes archivos:</w:t>
+      </w:r>
+      <w:r>
+        <w:rPr>
+          <w:highlight w:val="none"/>
+        </w:rPr>
+      </w:r>
+    </w:p>
+    <w:p>
+      <w:pPr>
+        <w:pBdr/>
+        <w:spacing/>
+        <w:ind/>
+        <w:rPr/>
+      </w:pPr>
+      <w:r>
+        <w:rPr>
+          <w:highlight w:val="none"/>
+        </w:rPr>
+      </w:r>
+      <w:r>
+        <w:rPr>
+          <w:highlight w:val="none"/>
+        </w:rPr>
+      </w:r>
+    </w:p>
+    <w:p>
+      <w:pPr>
+        <w:pBdr/>
+        <w:spacing/>
+        <w:ind/>
+        <w:rPr/>
+      </w:pPr>
+      <w:r>
+        <w:rPr>
+          <w:highlight w:val="none"/>
+        </w:rPr>
+        <w:t xml:space="preserve">    resources/views/welcome.blade.php, una vista de inicio que utiliza Bootstrap.</w:t>
+      </w:r>
+      <w:r>
+        <w:rPr>
+          <w:highlight w:val="none"/>
+        </w:rPr>
+      </w:r>
+    </w:p>
+    <w:p>
+      <w:pPr>
+        <w:pBdr/>
+        <w:spacing/>
+        <w:ind/>
+        <w:rPr/>
+      </w:pPr>
+      <w:r>
+        <w:rPr>
+          <w:highlight w:val="none"/>
+        </w:rPr>
+        <w:t xml:space="preserve">    resources/sass/app.scss, un archivo de estilo Sass que define el estilo de la aplicación.</w:t>
+      </w:r>
+      <w:r>
+        <w:rPr>
+          <w:highlight w:val="none"/>
+        </w:rPr>
+      </w:r>
+    </w:p>
+    <w:p>
+      <w:pPr>
+        <w:pBdr/>
+        <w:spacing/>
+        <w:ind/>
+        <w:rPr/>
+      </w:pPr>
+      <w:r>
+        <w:rPr>
+          <w:highlight w:val="none"/>
+        </w:rPr>
+      </w:r>
+      <w:r>
+        <w:rPr>
+          <w:highlight w:val="none"/>
+        </w:rPr>
+      </w:r>
+    </w:p>
+    <w:p>
+      <w:pPr>
+        <w:pBdr/>
+        <w:spacing/>
+        <w:ind/>
+        <w:rPr/>
+      </w:pPr>
+      <w:r>
+        <w:rPr>
+          <w:highlight w:val="none"/>
+        </w:rPr>
+        <w:t xml:space="preserve">Podemos abrir el archivo resources/views/welcome.blade.php y ver el código de la vista de inicio. Este código utiliza Bootstrap para mostrar un título, un párrafo y un enlace.</w:t>
+      </w:r>
+      <w:r>
+        <w:rPr>
+          <w:highlight w:val="none"/>
+        </w:rPr>
+      </w:r>
+    </w:p>
+    <w:p>
+      <w:pPr>
+        <w:pBdr/>
+        <w:spacing/>
+        <w:ind/>
+        <w:rPr/>
+      </w:pPr>
+      <w:r>
+        <w:rPr>
+          <w:highlight w:val="none"/>
+        </w:rPr>
+      </w:r>
+      <w:r>
+        <w:rPr>
+          <w:highlight w:val="none"/>
+        </w:rPr>
+      </w:r>
+    </w:p>
+    <w:p>
+      <w:pPr>
+        <w:pBdr/>
+        <w:spacing/>
+        <w:ind/>
+        <w:rPr/>
+      </w:pPr>
+      <w:r>
+        <w:rPr>
+          <w:highlight w:val="none"/>
+        </w:rPr>
+        <w:t xml:space="preserve">Podemos abrir el archivo resources/sass/app.scss y ver el código del archivo de estilo Sass. Este código define el estilo de la aplicación, como el color del texto, el tamaño de la fuente y la disposición de los elementos.</w:t>
+      </w:r>
+      <w:r>
+        <w:rPr>
+          <w:highlight w:val="none"/>
+        </w:rPr>
+      </w:r>
+    </w:p>
+    <w:p>
+      <w:pPr>
+        <w:pBdr/>
+        <w:spacing/>
+        <w:ind/>
+        <w:rPr/>
+      </w:pPr>
+      <w:r>
+        <w:rPr>
+          <w:highlight w:val="none"/>
+        </w:rPr>
+      </w:r>
+      <w:r>
+        <w:rPr>
+          <w:highlight w:val="none"/>
+        </w:rPr>
+      </w:r>
+    </w:p>
+    <w:p>
+      <w:pPr>
+        <w:pBdr/>
+        <w:spacing/>
+        <w:ind/>
+        <w:rPr/>
+      </w:pPr>
+      <w:r>
+        <w:rPr>
+          <w:highlight w:val="none"/>
+        </w:rPr>
+        <w:t xml:space="preserve">Podemos modificar estos archivos para personalizar la interfaz de usuario de nuestra aplicación. Por ejemplo, podemos cambiar el título de la vista de inicio, agregar más párrafos de texto o cambiar el estilo de los elementos.</w:t>
+      </w:r>
+      <w:r>
+        <w:rPr>
+          <w:highlight w:val="none"/>
+        </w:rPr>
+      </w:r>
+    </w:p>
+    <w:p>
+      <w:pPr>
+        <w:pBdr/>
+        <w:spacing/>
+        <w:ind/>
+        <w:rPr/>
+      </w:pPr>
+      <w:r>
+        <w:rPr>
+          <w:highlight w:val="none"/>
+        </w:rPr>
+      </w:r>
+      <w:r>
+        <w:rPr>
+          <w:highlight w:val="none"/>
+        </w:rPr>
+      </w:r>
+    </w:p>
+    <w:p>
+      <w:pPr>
+        <w:pBdr/>
+        <w:spacing/>
+        <w:ind/>
+        <w:rPr/>
+      </w:pPr>
+      <w:r>
+        <w:rPr>
+          <w:highlight w:val="none"/>
+        </w:rPr>
+        <w:t xml:space="preserve">Conclusiones</w:t>
+      </w:r>
+      <w:r>
+        <w:rPr>
+          <w:highlight w:val="none"/>
+        </w:rPr>
+      </w:r>
+    </w:p>
+    <w:p>
+      <w:pPr>
+        <w:pBdr/>
+        <w:spacing/>
+        <w:ind/>
+        <w:rPr/>
+      </w:pPr>
+      <w:r>
+        <w:rPr>
+          <w:highlight w:val="none"/>
+        </w:rPr>
+      </w:r>
+      <w:r>
+        <w:rPr>
+          <w:highlight w:val="none"/>
+        </w:rPr>
+      </w:r>
+    </w:p>
+    <w:p>
+      <w:pPr>
+        <w:pBdr/>
+        <w:spacing/>
+        <w:ind/>
+        <w:rPr/>
+      </w:pPr>
+      <w:r>
+        <w:rPr>
+          <w:highlight w:val="none"/>
+        </w:rPr>
+        <w:t xml:space="preserve">composer require laravel/ui es una herramienta útil para crear interfaces de usuario para aplicaciones Laravel. Al instalar este paquete, podemos aprovechar las ventajas de Bootstrap y Sass para crear interfaces de usuario modernas y atractivas.</w:t>
+      </w:r>
+      <w:r>
+        <w:rPr>
+          <w:highlight w:val="none"/>
+        </w:rPr>
+      </w:r>
+      <w:r>
+        <w:rPr>
+          <w:highlight w:val="none"/>
+        </w:rPr>
+      </w:r>
+      <w:r>
+        <w:rPr>
+          <w:highlight w:val="none"/>
+        </w:rPr>
+      </w:r>
     </w:p>
     <w:sectPr>
       <w:footnotePr/>
@@ -129,6 +1261,309 @@
     </w:p>
   </w:footnote>
 </w:footnotes>
+</file>
+
+<file path=word/numbering.xml><?xml version="1.0" encoding="utf-8"?>
+<w:numbering xmlns:wpc="http://schemas.microsoft.com/office/word/2010/wordprocessingCanvas" xmlns:mc="http://schemas.openxmlformats.org/markup-compatibility/2006" xmlns:o="urn:schemas-microsoft-com:office:office" xmlns:r="http://schemas.openxmlformats.org/officeDocument/2006/relationships" xmlns:m="http://schemas.openxmlformats.org/officeDocument/2006/math" xmlns:v="urn:schemas-microsoft-com:vml" xmlns:wp14="http://schemas.microsoft.com/office/word/2010/wordprocessingDrawing" xmlns:wp="http://schemas.openxmlformats.org/drawingml/2006/wordprocessingDrawing" xmlns:w10="urn:schemas-microsoft-com:office:word" xmlns:w="http://schemas.openxmlformats.org/wordprocessingml/2006/main" xmlns:w14="http://schemas.microsoft.com/office/word/2010/wordml" xmlns:w15="http://schemas.microsoft.com/office/word/2012/wordml" xmlns:wpg="http://schemas.microsoft.com/office/word/2010/wordprocessingGroup" xmlns:wpi="http://schemas.microsoft.com/office/word/2010/wordprocessingInk" xmlns:wne="http://schemas.microsoft.com/office/word/2006/wordml" xmlns:wps="http://schemas.microsoft.com/office/word/2010/wordprocessingShape" mc:Ignorable="w14 w15 wp14">
+  <w:abstractNum w:abstractNumId="0">
+    <w:lvl w:ilvl="0">
+      <w:isLgl w:val="false"/>
+      <w:lvlJc w:val="left"/>
+      <w:lvlText w:val="·"/>
+      <w:numFmt w:val="bullet"/>
+      <w:pPr>
+        <w:pBdr/>
+        <w:spacing/>
+        <w:ind w:hanging="360" w:left="720"/>
+      </w:pPr>
+      <w:rPr>
+        <w:rFonts w:hint="default" w:ascii="Symbol" w:hAnsi="Symbol" w:eastAsia="Symbol" w:cs="Symbol"/>
+      </w:rPr>
+      <w:start w:val="1"/>
+      <w:suff w:val="space"/>
+    </w:lvl>
+    <w:lvl w:ilvl="1">
+      <w:isLgl w:val="false"/>
+      <w:lvlJc w:val="left"/>
+      <w:lvlText w:val="o"/>
+      <w:numFmt w:val="bullet"/>
+      <w:pPr>
+        <w:pBdr/>
+        <w:spacing/>
+        <w:ind w:hanging="360" w:left="1440"/>
+      </w:pPr>
+      <w:rPr>
+        <w:rFonts w:hint="default" w:ascii="Courier New" w:hAnsi="Courier New" w:eastAsia="Courier New" w:cs="Courier New"/>
+      </w:rPr>
+      <w:start w:val="1"/>
+      <w:suff w:val="space"/>
+    </w:lvl>
+    <w:lvl w:ilvl="2">
+      <w:isLgl w:val="false"/>
+      <w:lvlJc w:val="left"/>
+      <w:lvlText w:val="§"/>
+      <w:numFmt w:val="bullet"/>
+      <w:pPr>
+        <w:pBdr/>
+        <w:spacing/>
+        <w:ind w:hanging="360" w:left="2160"/>
+      </w:pPr>
+      <w:rPr>
+        <w:rFonts w:hint="default" w:ascii="Wingdings" w:hAnsi="Wingdings" w:eastAsia="Wingdings" w:cs="Wingdings"/>
+      </w:rPr>
+      <w:start w:val="1"/>
+      <w:suff w:val="space"/>
+    </w:lvl>
+    <w:lvl w:ilvl="3">
+      <w:isLgl w:val="false"/>
+      <w:lvlJc w:val="left"/>
+      <w:lvlText w:val="·"/>
+      <w:numFmt w:val="bullet"/>
+      <w:pPr>
+        <w:pBdr/>
+        <w:spacing/>
+        <w:ind w:hanging="360" w:left="2880"/>
+      </w:pPr>
+      <w:rPr>
+        <w:rFonts w:hint="default" w:ascii="Symbol" w:hAnsi="Symbol" w:eastAsia="Symbol" w:cs="Symbol"/>
+      </w:rPr>
+      <w:start w:val="1"/>
+      <w:suff w:val="space"/>
+    </w:lvl>
+    <w:lvl w:ilvl="4">
+      <w:isLgl w:val="false"/>
+      <w:lvlJc w:val="left"/>
+      <w:lvlText w:val="o"/>
+      <w:numFmt w:val="bullet"/>
+      <w:pPr>
+        <w:pBdr/>
+        <w:spacing/>
+        <w:ind w:hanging="360" w:left="3600"/>
+      </w:pPr>
+      <w:rPr>
+        <w:rFonts w:hint="default" w:ascii="Courier New" w:hAnsi="Courier New" w:eastAsia="Courier New" w:cs="Courier New"/>
+      </w:rPr>
+      <w:start w:val="1"/>
+      <w:suff w:val="space"/>
+    </w:lvl>
+    <w:lvl w:ilvl="5">
+      <w:isLgl w:val="false"/>
+      <w:lvlJc w:val="left"/>
+      <w:lvlText w:val="§"/>
+      <w:numFmt w:val="bullet"/>
+      <w:pPr>
+        <w:pBdr/>
+        <w:spacing/>
+        <w:ind w:hanging="360" w:left="4320"/>
+      </w:pPr>
+      <w:rPr>
+        <w:rFonts w:hint="default" w:ascii="Wingdings" w:hAnsi="Wingdings" w:eastAsia="Wingdings" w:cs="Wingdings"/>
+      </w:rPr>
+      <w:start w:val="1"/>
+      <w:suff w:val="space"/>
+    </w:lvl>
+    <w:lvl w:ilvl="6">
+      <w:isLgl w:val="false"/>
+      <w:lvlJc w:val="left"/>
+      <w:lvlText w:val="·"/>
+      <w:numFmt w:val="bullet"/>
+      <w:pPr>
+        <w:pBdr/>
+        <w:spacing/>
+        <w:ind w:hanging="360" w:left="5040"/>
+      </w:pPr>
+      <w:rPr>
+        <w:rFonts w:hint="default" w:ascii="Symbol" w:hAnsi="Symbol" w:eastAsia="Symbol" w:cs="Symbol"/>
+      </w:rPr>
+      <w:start w:val="1"/>
+      <w:suff w:val="space"/>
+    </w:lvl>
+    <w:lvl w:ilvl="7">
+      <w:isLgl w:val="false"/>
+      <w:lvlJc w:val="left"/>
+      <w:lvlText w:val="o"/>
+      <w:numFmt w:val="bullet"/>
+      <w:pPr>
+        <w:pBdr/>
+        <w:spacing/>
+        <w:ind w:hanging="360" w:left="5760"/>
+      </w:pPr>
+      <w:rPr>
+        <w:rFonts w:hint="default" w:ascii="Courier New" w:hAnsi="Courier New" w:eastAsia="Courier New" w:cs="Courier New"/>
+      </w:rPr>
+      <w:start w:val="1"/>
+      <w:suff w:val="space"/>
+    </w:lvl>
+    <w:lvl w:ilvl="8">
+      <w:isLgl w:val="false"/>
+      <w:lvlJc w:val="left"/>
+      <w:lvlText w:val="§"/>
+      <w:numFmt w:val="bullet"/>
+      <w:pPr>
+        <w:pBdr/>
+        <w:spacing/>
+        <w:ind w:hanging="360" w:left="6480"/>
+      </w:pPr>
+      <w:rPr>
+        <w:rFonts w:hint="default" w:ascii="Wingdings" w:hAnsi="Wingdings" w:eastAsia="Wingdings" w:cs="Wingdings"/>
+      </w:rPr>
+      <w:start w:val="1"/>
+      <w:suff w:val="space"/>
+    </w:lvl>
+  </w:abstractNum>
+  <w:abstractNum w:abstractNumId="1">
+    <w:lvl w:ilvl="0">
+      <w:isLgl w:val="false"/>
+      <w:lvlJc w:val="left"/>
+      <w:lvlText w:val="·"/>
+      <w:numFmt w:val="bullet"/>
+      <w:pPr>
+        <w:pBdr/>
+        <w:spacing/>
+        <w:ind w:hanging="360" w:left="709"/>
+      </w:pPr>
+      <w:rPr>
+        <w:rFonts w:hint="default" w:ascii="Symbol" w:hAnsi="Symbol" w:eastAsia="Symbol" w:cs="Symbol"/>
+      </w:rPr>
+      <w:start w:val="1"/>
+      <w:suff w:val="space"/>
+    </w:lvl>
+    <w:lvl w:ilvl="1">
+      <w:isLgl w:val="false"/>
+      <w:lvlJc w:val="left"/>
+      <w:lvlText w:val="o"/>
+      <w:numFmt w:val="bullet"/>
+      <w:pPr>
+        <w:pBdr/>
+        <w:spacing/>
+        <w:ind w:hanging="360" w:left="1429"/>
+      </w:pPr>
+      <w:rPr>
+        <w:rFonts w:hint="default" w:ascii="Courier New" w:hAnsi="Courier New" w:eastAsia="Courier New" w:cs="Courier New"/>
+      </w:rPr>
+      <w:start w:val="1"/>
+      <w:suff w:val="space"/>
+    </w:lvl>
+    <w:lvl w:ilvl="2">
+      <w:isLgl w:val="false"/>
+      <w:lvlJc w:val="left"/>
+      <w:lvlText w:val="§"/>
+      <w:numFmt w:val="bullet"/>
+      <w:pPr>
+        <w:pBdr/>
+        <w:spacing/>
+        <w:ind w:hanging="360" w:left="2149"/>
+      </w:pPr>
+      <w:rPr>
+        <w:rFonts w:hint="default" w:ascii="Wingdings" w:hAnsi="Wingdings" w:eastAsia="Wingdings" w:cs="Wingdings"/>
+      </w:rPr>
+      <w:start w:val="1"/>
+      <w:suff w:val="space"/>
+    </w:lvl>
+    <w:lvl w:ilvl="3">
+      <w:isLgl w:val="false"/>
+      <w:lvlJc w:val="left"/>
+      <w:lvlText w:val="·"/>
+      <w:numFmt w:val="bullet"/>
+      <w:pPr>
+        <w:pBdr/>
+        <w:spacing/>
+        <w:ind w:hanging="360" w:left="2869"/>
+      </w:pPr>
+      <w:rPr>
+        <w:rFonts w:hint="default" w:ascii="Symbol" w:hAnsi="Symbol" w:eastAsia="Symbol" w:cs="Symbol"/>
+      </w:rPr>
+      <w:start w:val="1"/>
+      <w:suff w:val="space"/>
+    </w:lvl>
+    <w:lvl w:ilvl="4">
+      <w:isLgl w:val="false"/>
+      <w:lvlJc w:val="left"/>
+      <w:lvlText w:val="o"/>
+      <w:numFmt w:val="bullet"/>
+      <w:pPr>
+        <w:pBdr/>
+        <w:spacing/>
+        <w:ind w:hanging="360" w:left="3589"/>
+      </w:pPr>
+      <w:rPr>
+        <w:rFonts w:hint="default" w:ascii="Courier New" w:hAnsi="Courier New" w:eastAsia="Courier New" w:cs="Courier New"/>
+      </w:rPr>
+      <w:start w:val="1"/>
+      <w:suff w:val="space"/>
+    </w:lvl>
+    <w:lvl w:ilvl="5">
+      <w:isLgl w:val="false"/>
+      <w:lvlJc w:val="left"/>
+      <w:lvlText w:val="§"/>
+      <w:numFmt w:val="bullet"/>
+      <w:pPr>
+        <w:pBdr/>
+        <w:spacing/>
+        <w:ind w:hanging="360" w:left="4309"/>
+      </w:pPr>
+      <w:rPr>
+        <w:rFonts w:hint="default" w:ascii="Wingdings" w:hAnsi="Wingdings" w:eastAsia="Wingdings" w:cs="Wingdings"/>
+      </w:rPr>
+      <w:start w:val="1"/>
+      <w:suff w:val="space"/>
+    </w:lvl>
+    <w:lvl w:ilvl="6">
+      <w:isLgl w:val="false"/>
+      <w:lvlJc w:val="left"/>
+      <w:lvlText w:val="·"/>
+      <w:numFmt w:val="bullet"/>
+      <w:pPr>
+        <w:pBdr/>
+        <w:spacing/>
+        <w:ind w:hanging="360" w:left="5029"/>
+      </w:pPr>
+      <w:rPr>
+        <w:rFonts w:hint="default" w:ascii="Symbol" w:hAnsi="Symbol" w:eastAsia="Symbol" w:cs="Symbol"/>
+      </w:rPr>
+      <w:start w:val="1"/>
+      <w:suff w:val="space"/>
+    </w:lvl>
+    <w:lvl w:ilvl="7">
+      <w:isLgl w:val="false"/>
+      <w:lvlJc w:val="left"/>
+      <w:lvlText w:val="o"/>
+      <w:numFmt w:val="bullet"/>
+      <w:pPr>
+        <w:pBdr/>
+        <w:spacing/>
+        <w:ind w:hanging="360" w:left="5749"/>
+      </w:pPr>
+      <w:rPr>
+        <w:rFonts w:hint="default" w:ascii="Courier New" w:hAnsi="Courier New" w:eastAsia="Courier New" w:cs="Courier New"/>
+      </w:rPr>
+      <w:start w:val="1"/>
+      <w:suff w:val="space"/>
+    </w:lvl>
+    <w:lvl w:ilvl="8">
+      <w:isLgl w:val="false"/>
+      <w:lvlJc w:val="left"/>
+      <w:lvlText w:val="§"/>
+      <w:numFmt w:val="bullet"/>
+      <w:pPr>
+        <w:pBdr/>
+        <w:spacing/>
+        <w:ind w:hanging="360" w:left="6469"/>
+      </w:pPr>
+      <w:rPr>
+        <w:rFonts w:hint="default" w:ascii="Wingdings" w:hAnsi="Wingdings" w:eastAsia="Wingdings" w:cs="Wingdings"/>
+      </w:rPr>
+      <w:start w:val="1"/>
+      <w:suff w:val="space"/>
+    </w:lvl>
+  </w:abstractNum>
+  <w:num w:numId="1">
+    <w:abstractNumId w:val="0"/>
+  </w:num>
+  <w:num w:numId="2">
+    <w:abstractNumId w:val="1"/>
+  </w:num>
+</w:numbering>
 </file>
 
 <file path=word/styles.xml><?xml version="1.0" encoding="utf-8"?>
@@ -297,17 +1732,16 @@
     <w:uiPriority w:val="9"/>
     <w:qFormat/>
     <w:pPr>
-      <w:keepNext w:val="true"/>
-      <w:keepLines w:val="true"/>
       <w:pBdr/>
-      <w:spacing w:after="200" w:before="480"/>
+      <w:spacing/>
       <w:ind/>
-      <w:outlineLvl w:val="0"/>
+      <w:jc w:val="center"/>
     </w:pPr>
     <w:rPr>
-      <w:rFonts w:ascii="Arial" w:hAnsi="Arial" w:eastAsia="Arial" w:cs="Arial"/>
-      <w:sz w:val="40"/>
-      <w:szCs w:val="40"/>
+      <w:rStyle w:val="14"/>
+      <w:b/>
+      <w:bCs/>
+      <w:u w:val="single"/>
     </w:rPr>
   </w:style>
   <w:style w:type="character" w:styleId="14">
@@ -321,35 +1755,37 @@
       <w:ind/>
     </w:pPr>
     <w:rPr>
+      <w:rStyle w:val="14"/>
       <w:rFonts w:ascii="Arial" w:hAnsi="Arial" w:eastAsia="Arial" w:cs="Arial"/>
+      <w:b/>
+      <w:bCs/>
       <w:sz w:val="40"/>
       <w:szCs w:val="40"/>
+      <w:u w:val="single"/>
     </w:rPr>
   </w:style>
   <w:style w:type="paragraph" w:styleId="15">
     <w:name w:val="Heading 2"/>
-    <w:basedOn w:val="617"/>
+    <w:basedOn w:val="17"/>
     <w:next w:val="617"/>
     <w:link w:val="16"/>
     <w:uiPriority w:val="9"/>
     <w:unhideWhenUsed/>
     <w:qFormat/>
     <w:pPr>
-      <w:keepNext w:val="true"/>
-      <w:keepLines w:val="true"/>
       <w:pBdr/>
-      <w:spacing w:after="200" w:before="360"/>
+      <w:spacing/>
       <w:ind/>
-      <w:outlineLvl w:val="1"/>
     </w:pPr>
     <w:rPr>
-      <w:rFonts w:ascii="Arial" w:hAnsi="Arial" w:eastAsia="Arial" w:cs="Arial"/>
-      <w:sz w:val="34"/>
+      <w:i w:val="0"/>
+      <w:iCs w:val="0"/>
+      <w:sz w:val="30"/>
+      <w:szCs w:val="30"/>
     </w:rPr>
   </w:style>
   <w:style w:type="character" w:styleId="16">
     <w:name w:val="Heading 2 Char"/>
-    <w:basedOn w:val="11"/>
     <w:link w:val="15"/>
     <w:uiPriority w:val="9"/>
     <w:pPr>
@@ -358,8 +1794,10 @@
       <w:ind/>
     </w:pPr>
     <w:rPr>
-      <w:rFonts w:ascii="Arial" w:hAnsi="Arial" w:eastAsia="Arial" w:cs="Arial"/>
-      <w:sz w:val="34"/>
+      <w:i w:val="0"/>
+      <w:iCs w:val="0"/>
+      <w:sz w:val="30"/>
+      <w:szCs w:val="30"/>
     </w:rPr>
   </w:style>
   <w:style w:type="paragraph" w:styleId="17">
@@ -371,22 +1809,18 @@
     <w:unhideWhenUsed/>
     <w:qFormat/>
     <w:pPr>
-      <w:keepNext w:val="true"/>
-      <w:keepLines w:val="true"/>
       <w:pBdr/>
-      <w:spacing w:after="200" w:before="320"/>
+      <w:spacing/>
       <w:ind/>
-      <w:outlineLvl w:val="2"/>
     </w:pPr>
     <w:rPr>
-      <w:rFonts w:ascii="Arial" w:hAnsi="Arial" w:eastAsia="Arial" w:cs="Arial"/>
-      <w:sz w:val="30"/>
-      <w:szCs w:val="30"/>
+      <w:rStyle w:val="18"/>
+      <w:b/>
+      <w:bCs/>
     </w:rPr>
   </w:style>
   <w:style w:type="character" w:styleId="18">
     <w:name w:val="Heading 3 Char"/>
-    <w:basedOn w:val="11"/>
     <w:link w:val="17"/>
     <w:uiPriority w:val="9"/>
     <w:pPr>
@@ -395,9 +1829,14 @@
       <w:ind/>
     </w:pPr>
     <w:rPr>
-      <w:rFonts w:ascii="Arial" w:hAnsi="Arial" w:eastAsia="Arial" w:cs="Arial"/>
-      <w:sz w:val="30"/>
-      <w:szCs w:val="30"/>
+      <w:rStyle w:val="18"/>
+      <w:b/>
+      <w:bCs/>
+      <w:i/>
+      <w:iCs/>
+      <w:sz w:val="28"/>
+      <w:szCs w:val="28"/>
+      <w:u w:val="none"/>
     </w:rPr>
   </w:style>
   <w:style w:type="paragraph" w:styleId="19">
@@ -409,19 +1848,14 @@
     <w:unhideWhenUsed/>
     <w:qFormat/>
     <w:pPr>
-      <w:keepNext w:val="true"/>
-      <w:keepLines w:val="true"/>
       <w:pBdr/>
-      <w:spacing w:after="200" w:before="320"/>
+      <w:spacing/>
       <w:ind/>
-      <w:outlineLvl w:val="3"/>
     </w:pPr>
     <w:rPr>
-      <w:rFonts w:ascii="Arial" w:hAnsi="Arial" w:eastAsia="Arial" w:cs="Arial"/>
-      <w:b/>
-      <w:bCs/>
-      <w:sz w:val="26"/>
-      <w:szCs w:val="26"/>
+      <w:rStyle w:val="20"/>
+      <w:i/>
+      <w:iCs/>
     </w:rPr>
   </w:style>
   <w:style w:type="character" w:styleId="20">
@@ -435,9 +1869,12 @@
       <w:ind/>
     </w:pPr>
     <w:rPr>
+      <w:rStyle w:val="20"/>
       <w:rFonts w:ascii="Arial" w:hAnsi="Arial" w:eastAsia="Arial" w:cs="Arial"/>
       <w:b/>
       <w:bCs/>
+      <w:i/>
+      <w:iCs/>
       <w:sz w:val="26"/>
       <w:szCs w:val="26"/>
     </w:rPr>
@@ -30780,6 +32217,41 @@
       <w:ind/>
     </w:pPr>
   </w:style>
+  <w:style w:type="character" w:styleId="1_1205" w:customStyle="1">
+    <w:name w:val="code_character"/>
+    <w:link w:val="1_1204"/>
+    <w:pPr>
+      <w:pBdr/>
+      <w:spacing/>
+      <w:ind/>
+    </w:pPr>
+    <w:rPr>
+      <w:rFonts w:ascii="MesloLGS NF" w:hAnsi="MesloLGS NF" w:eastAsia="MesloLGS NF" w:cs="MesloLGS NF"/>
+      <w:b/>
+      <w:bCs/>
+      <w:sz w:val="22"/>
+      <w:szCs w:val="22"/>
+    </w:rPr>
+  </w:style>
+  <w:style w:type="paragraph" w:styleId="1_1204" w:customStyle="1">
+    <w:name w:val="code"/>
+    <w:basedOn w:val="620"/>
+    <w:next w:val="617"/>
+    <w:link w:val="1_1205"/>
+    <w:qFormat/>
+    <w:pPr>
+      <w:pBdr/>
+      <w:spacing/>
+      <w:ind/>
+    </w:pPr>
+    <w:rPr>
+      <w:rFonts w:ascii="MesloLGS NF" w:hAnsi="MesloLGS NF" w:eastAsia="MesloLGS NF" w:cs="MesloLGS NF"/>
+      <w:b/>
+      <w:bCs/>
+      <w:sz w:val="22"/>
+      <w:szCs w:val="22"/>
+    </w:rPr>
+  </w:style>
 </w:styles>
 </file>
 

</xml_diff>